<commit_message>
Padding and Printing encryption to file to be finished
</commit_message>
<xml_diff>
--- a/Declaration on Plagiarism.docx
+++ b/Declaration on Plagiarism.docx
@@ -86,7 +86,6 @@
         <w:tblCellMar>
           <w:top w:w="53" w:type="dxa"/>
           <w:left w:w="108" w:type="dxa"/>
-          <w:bottom w:w="0" w:type="dxa"/>
           <w:right w:w="115" w:type="dxa"/>
         </w:tblCellMar>
         <w:tblLook w:val="04A0" w:firstRow="1" w:lastRow="0" w:firstColumn="1" w:lastColumn="0" w:noHBand="0" w:noVBand="1"/>
@@ -141,7 +140,15 @@
               <w:jc w:val="left"/>
             </w:pPr>
             <w:r>
-              <w:t>Programme: CA4</w:t>
+              <w:t>Programme: CA</w:t>
+            </w:r>
+            <w:r>
+              <w:t>SE</w:t>
+            </w:r>
+            <w:bookmarkStart w:id="0" w:name="_GoBack"/>
+            <w:bookmarkEnd w:id="0"/>
+            <w:r>
+              <w:t>4</w:t>
             </w:r>
           </w:p>
         </w:tc>
@@ -269,43 +276,7 @@
         <w:ind w:left="-5"/>
       </w:pPr>
       <w:r>
-        <w:t>I</w:t>
-      </w:r>
-      <w:r>
-        <w:t xml:space="preserve"> declare that this material, which I</w:t>
-      </w:r>
-      <w:r>
-        <w:t xml:space="preserve"> now submit for assessment, is entirely my</w:t>
-      </w:r>
-      <w:r>
-        <w:t xml:space="preserve"> own work and has not been taken from the work of others, save and to the extent that such work has been cited and acknowledged within the text</w:t>
-      </w:r>
-      <w:r>
-        <w:t xml:space="preserve"> of my</w:t>
-      </w:r>
-      <w:r>
-        <w:t xml:space="preserve"> work. I</w:t>
-      </w:r>
-      <w:r>
-        <w:t xml:space="preserve"> understand that plagiarism, collusion, and copying are grave and serious offences in the university and accept the penalties that would be imposed should I engage in plagiarism, collusion or copying. I</w:t>
-      </w:r>
-      <w:r>
-        <w:t xml:space="preserve"> have read and understood the </w:t>
-      </w:r>
-      <w:r>
-        <w:t>Assignment Regulations. I</w:t>
-      </w:r>
-      <w:r>
-        <w:t xml:space="preserve"> have identified and included the source of all facts, ideas, opinions, and viewpoints of others in the assignment references. Direct quotations from books, journal articles, internet sources, module text, or any other source wh</w:t>
-      </w:r>
-      <w:r>
-        <w:t>atsoever are acknowledged,</w:t>
-      </w:r>
-      <w:r>
-        <w:t xml:space="preserve"> and the source cited are identified in the assignment references. This assignment, or any part of it, has not been previously submitted by me</w:t>
-      </w:r>
-      <w:r>
-        <w:t xml:space="preserve"> or any other person for assessment on this or any other course of study.  </w:t>
+        <w:t xml:space="preserve">I declare that this material, which I now submit for assessment, is entirely my own work and has not been taken from the work of others, save and to the extent that such work has been cited and acknowledged within the text of my work. I understand that plagiarism, collusion, and copying are grave and serious offences in the university and accept the penalties that would be imposed should I engage in plagiarism, collusion or copying. I have read and understood the Assignment Regulations. I have identified and included the source of all facts, ideas, opinions, and viewpoints of others in the assignment references. Direct quotations from books, journal articles, internet sources, module text, or any other source whatsoever are acknowledged, and the source cited are identified in the assignment references. This assignment, or any part of it, has not been previously submitted by me or any other person for assessment on this or any other course of study.  </w:t>
       </w:r>
     </w:p>
     <w:p>
@@ -418,8 +389,6 @@
       <w:r>
         <w:t xml:space="preserve"> </w:t>
       </w:r>
-      <w:bookmarkStart w:id="0" w:name="_GoBack"/>
-      <w:bookmarkEnd w:id="0"/>
       <w:r>
         <w:tab/>
       </w:r>
@@ -431,8 +400,6 @@
       </w:r>
       <w:r>
         <w:tab/>
-      </w:r>
-      <w:r>
         <w:t xml:space="preserve">Date: _________________ </w:t>
       </w:r>
     </w:p>

</xml_diff>